<commit_message>
Added Luenberger Observer code and Dr.CAN notes
</commit_message>
<xml_diff>
--- a/matlab/observer/Luenberger/Luenberger_Observer.docx
+++ b/matlab/observer/Luenberger/Luenberger_Observer.docx
@@ -880,7 +880,7 @@
       </w:pPr>
       <w:r>
         <w:rPr/>
-        <w:t>这就是传说中的标准形式：</w:t>
+        <w:t>这就是状态空间的标准形式：</w:t>
       </w:r>
     </w:p>
     <w:p>
@@ -9083,8 +9083,8 @@
 
 <file path=metadata/coreProperties.xml><?xml version="1.0" encoding="utf-8"?>
 <cp:coreProperties xmlns:cp="http://schemas.openxmlformats.org/package/2006/metadata/core-properties" xmlns:dc="http://purl.org/dc/elements/1.1/" xmlns:dcmitype="http://purl.org/dc/dcmitype/" xmlns:dcterms="http://purl.org/dc/terms/" xmlns:xsi="http://www.w3.org/2001/XMLSchema-instance">
-  <dcterms:created xsi:type="dcterms:W3CDTF">2025-12-03T14:57:47Z</dcterms:created>
-  <dcterms:modified xsi:type="dcterms:W3CDTF">2025-12-03T14:57:47Z</dcterms:modified>
+  <dcterms:created xsi:type="dcterms:W3CDTF">2025-12-03T15:59:19Z</dcterms:created>
+  <dcterms:modified xsi:type="dcterms:W3CDTF">2025-12-03T15:59:19Z</dcterms:modified>
 </cp:coreProperties>
 </file>
 
@@ -9098,7 +9098,7 @@
 
 <file path=metadata/mwcorePropertiesExtension.xml><?xml version="1.0" encoding="utf-8"?>
 <mwcoreProperties xmlns="http://schemas.mathworks.com/package/2014/corePropertiesExtension">
-  <uuid>5caa4ac2-dd0b-43a8-b043-c8c242bdf2d4</uuid>
+  <uuid>07df50ec-9c5a-40c7-a9c4-22334327e225</uuid>
 </mwcoreProperties>
 </file>
 

</xml_diff>